<commit_message>
Added dry part to final submission
</commit_message>
<xml_diff>
--- a/HW2/חלק יבש.docx
+++ b/HW2/חלק יבש.docx
@@ -28,7 +28,7 @@
     </w:p>
     <w:p>
       <w:pPr>
-        <w:pStyle w:val="ListParagraph"/>
+        <w:pStyle w:val="a3"/>
         <w:numPr>
           <w:ilvl w:val="0"/>
           <w:numId w:val="1"/>
@@ -57,7 +57,7 @@
     </w:p>
     <w:p>
       <w:pPr>
-        <w:pStyle w:val="ListParagraph"/>
+        <w:pStyle w:val="a3"/>
         <w:ind w:left="1080"/>
       </w:pPr>
       <w:r>
@@ -66,7 +66,7 @@
     </w:p>
     <w:p>
       <w:pPr>
-        <w:pStyle w:val="ListParagraph"/>
+        <w:pStyle w:val="a3"/>
         <w:numPr>
           <w:ilvl w:val="0"/>
           <w:numId w:val="3"/>
@@ -119,7 +119,7 @@
     </w:p>
     <w:p>
       <w:pPr>
-        <w:pStyle w:val="ListParagraph"/>
+        <w:pStyle w:val="a3"/>
         <w:numPr>
           <w:ilvl w:val="0"/>
           <w:numId w:val="3"/>
@@ -239,7 +239,7 @@
     </w:p>
     <w:p>
       <w:pPr>
-        <w:pStyle w:val="ListParagraph"/>
+        <w:pStyle w:val="a3"/>
       </w:pPr>
       <w:r>
         <w:t>The HashTable contains an array of size m (</w:t>
@@ -321,11 +321,25 @@
     <w:p/>
     <w:p/>
     <w:p/>
+    <w:p>
+      <w:pPr>
+        <w:rPr>
+          <w:rtl/>
+        </w:rPr>
+      </w:pPr>
+    </w:p>
+    <w:p>
+      <w:pPr>
+        <w:rPr>
+          <w:rtl/>
+        </w:rPr>
+      </w:pPr>
+    </w:p>
     <w:p/>
     <w:p/>
     <w:p>
       <w:pPr>
-        <w:pStyle w:val="ListParagraph"/>
+        <w:pStyle w:val="a3"/>
         <w:numPr>
           <w:ilvl w:val="0"/>
           <w:numId w:val="1"/>
@@ -356,7 +370,7 @@
     </w:p>
     <w:p>
       <w:pPr>
-        <w:pStyle w:val="ListParagraph"/>
+        <w:pStyle w:val="a3"/>
         <w:ind w:left="1080"/>
         <w:rPr>
           <w:rtl/>
@@ -395,7 +409,7 @@
     </w:p>
     <w:p>
       <w:pPr>
-        <w:pStyle w:val="ListParagraph"/>
+        <w:pStyle w:val="a3"/>
         <w:ind w:left="1080"/>
       </w:pPr>
       <w:r>
@@ -407,7 +421,7 @@
     </w:p>
     <w:p>
       <w:pPr>
-        <w:pStyle w:val="ListParagraph"/>
+        <w:pStyle w:val="a3"/>
         <w:ind w:left="1080"/>
       </w:pPr>
       <w:r>
@@ -429,7 +443,7 @@
     </w:p>
     <w:p>
       <w:pPr>
-        <w:pStyle w:val="ListParagraph"/>
+        <w:pStyle w:val="a3"/>
         <w:ind w:left="1080" w:firstLine="360"/>
       </w:pPr>
       <w:r>
@@ -447,7 +461,7 @@
     </w:p>
     <w:p>
       <w:pPr>
-        <w:pStyle w:val="ListParagraph"/>
+        <w:pStyle w:val="a3"/>
         <w:ind w:left="1080"/>
       </w:pPr>
       <w:r>
@@ -459,7 +473,7 @@
     </w:p>
     <w:p>
       <w:pPr>
-        <w:pStyle w:val="ListParagraph"/>
+        <w:pStyle w:val="a3"/>
         <w:ind w:left="1080"/>
       </w:pPr>
       <w:r>
@@ -469,7 +483,7 @@
     </w:p>
     <w:p>
       <w:pPr>
-        <w:pStyle w:val="ListParagraph"/>
+        <w:pStyle w:val="a3"/>
         <w:ind w:left="1080"/>
       </w:pPr>
       <w:r>
@@ -479,7 +493,7 @@
     </w:p>
     <w:p>
       <w:pPr>
-        <w:pStyle w:val="ListParagraph"/>
+        <w:pStyle w:val="a3"/>
         <w:ind w:left="1080"/>
       </w:pPr>
       <w:r>
@@ -489,7 +503,7 @@
     </w:p>
     <w:p>
       <w:pPr>
-        <w:pStyle w:val="ListParagraph"/>
+        <w:pStyle w:val="a3"/>
         <w:ind w:left="1080" w:firstLine="360"/>
       </w:pPr>
       <w:r>
@@ -535,7 +549,7 @@
     </w:p>
     <w:p>
       <w:pPr>
-        <w:pStyle w:val="ListParagraph"/>
+        <w:pStyle w:val="a3"/>
         <w:ind w:left="1080"/>
       </w:pPr>
       <w:r>
@@ -544,13 +558,13 @@
     </w:p>
     <w:p>
       <w:pPr>
-        <w:pStyle w:val="ListParagraph"/>
+        <w:pStyle w:val="a3"/>
         <w:ind w:left="1080"/>
       </w:pPr>
     </w:p>
     <w:p>
       <w:pPr>
-        <w:pStyle w:val="ListParagraph"/>
+        <w:pStyle w:val="a3"/>
         <w:numPr>
           <w:ilvl w:val="0"/>
           <w:numId w:val="1"/>
@@ -588,7 +602,7 @@
     </w:p>
     <w:p>
       <w:pPr>
-        <w:pStyle w:val="ListParagraph"/>
+        <w:pStyle w:val="a3"/>
         <w:ind w:left="1080"/>
       </w:pPr>
       <w:r>
@@ -597,7 +611,7 @@
     </w:p>
     <w:p>
       <w:pPr>
-        <w:pStyle w:val="ListParagraph"/>
+        <w:pStyle w:val="a3"/>
         <w:ind w:left="1080"/>
       </w:pPr>
       <w:r>
@@ -610,7 +624,7 @@
     </w:p>
     <w:p>
       <w:pPr>
-        <w:pStyle w:val="ListParagraph"/>
+        <w:pStyle w:val="a3"/>
         <w:ind w:left="1080"/>
       </w:pPr>
       <w:r>
@@ -623,7 +637,7 @@
     </w:p>
     <w:p>
       <w:pPr>
-        <w:pStyle w:val="ListParagraph"/>
+        <w:pStyle w:val="a3"/>
         <w:ind w:left="1080"/>
       </w:pPr>
       <w:r>
@@ -639,7 +653,7 @@
     </w:p>
     <w:p>
       <w:pPr>
-        <w:pStyle w:val="ListParagraph"/>
+        <w:pStyle w:val="a3"/>
         <w:ind w:left="1080"/>
       </w:pPr>
       <w:r>
@@ -658,7 +672,7 @@
     </w:p>
     <w:p>
       <w:pPr>
-        <w:pStyle w:val="ListParagraph"/>
+        <w:pStyle w:val="a3"/>
       </w:pPr>
       <w:r>
         <w:t>Assuming number of elements = n, this data structure holds n nodes, and a constant amount of information for the tree information. So this data structure takes O(n) memory.</w:t>
@@ -666,12 +680,12 @@
     </w:p>
     <w:p>
       <w:pPr>
-        <w:pStyle w:val="ListParagraph"/>
-      </w:pPr>
-    </w:p>
-    <w:p>
-      <w:pPr>
-        <w:pStyle w:val="ListParagraph"/>
+        <w:pStyle w:val="a3"/>
+      </w:pPr>
+    </w:p>
+    <w:p>
+      <w:pPr>
+        <w:pStyle w:val="a3"/>
         <w:ind w:left="1080"/>
       </w:pPr>
       <w:r>
@@ -680,62 +694,69 @@
     </w:p>
     <w:p>
       <w:pPr>
-        <w:pStyle w:val="ListParagraph"/>
+        <w:pStyle w:val="a3"/>
         <w:ind w:left="1080"/>
       </w:pPr>
     </w:p>
     <w:p>
       <w:pPr>
-        <w:pStyle w:val="ListParagraph"/>
+        <w:pStyle w:val="a3"/>
         <w:ind w:left="1080"/>
       </w:pPr>
     </w:p>
     <w:p>
       <w:pPr>
-        <w:pStyle w:val="ListParagraph"/>
+        <w:pStyle w:val="a3"/>
         <w:ind w:left="1080"/>
       </w:pPr>
     </w:p>
     <w:p>
       <w:pPr>
-        <w:pStyle w:val="ListParagraph"/>
+        <w:pStyle w:val="a3"/>
         <w:ind w:left="1080"/>
       </w:pPr>
     </w:p>
     <w:p>
       <w:pPr>
-        <w:pStyle w:val="ListParagraph"/>
+        <w:pStyle w:val="a3"/>
         <w:ind w:left="1080"/>
       </w:pPr>
     </w:p>
     <w:p>
       <w:pPr>
-        <w:pStyle w:val="ListParagraph"/>
+        <w:pStyle w:val="a3"/>
         <w:ind w:left="1080"/>
       </w:pPr>
     </w:p>
     <w:p>
       <w:pPr>
-        <w:pStyle w:val="ListParagraph"/>
+        <w:pStyle w:val="a3"/>
         <w:ind w:left="1080"/>
       </w:pPr>
     </w:p>
     <w:p>
       <w:pPr>
-        <w:pStyle w:val="ListParagraph"/>
+        <w:pStyle w:val="a3"/>
         <w:ind w:left="1080"/>
       </w:pPr>
     </w:p>
     <w:p>
       <w:pPr>
-        <w:pStyle w:val="ListParagraph"/>
+        <w:pStyle w:val="a3"/>
         <w:ind w:left="1080"/>
       </w:pPr>
     </w:p>
     <w:p>
       <w:pPr>
-        <w:pStyle w:val="ListParagraph"/>
+        <w:pStyle w:val="a3"/>
         <w:ind w:left="1080"/>
+      </w:pPr>
+    </w:p>
+    <w:p>
+      <w:pPr>
+        <w:rPr>
+          <w:rtl/>
+        </w:rPr>
       </w:pPr>
     </w:p>
     <w:p/>
@@ -760,7 +781,7 @@
     </w:p>
     <w:p>
       <w:pPr>
-        <w:pStyle w:val="ListParagraph"/>
+        <w:pStyle w:val="a3"/>
         <w:numPr>
           <w:ilvl w:val="0"/>
           <w:numId w:val="4"/>
@@ -780,7 +801,7 @@
     </w:p>
     <w:p>
       <w:pPr>
-        <w:pStyle w:val="ListParagraph"/>
+        <w:pStyle w:val="a3"/>
         <w:numPr>
           <w:ilvl w:val="0"/>
           <w:numId w:val="4"/>
@@ -799,7 +820,7 @@
     </w:p>
     <w:p>
       <w:pPr>
-        <w:pStyle w:val="ListParagraph"/>
+        <w:pStyle w:val="a3"/>
         <w:numPr>
           <w:ilvl w:val="0"/>
           <w:numId w:val="4"/>
@@ -814,7 +835,7 @@
     </w:p>
     <w:p>
       <w:pPr>
-        <w:pStyle w:val="ListParagraph"/>
+        <w:pStyle w:val="a3"/>
       </w:pPr>
       <w:r>
         <w:t>This is an array of size 101. Array[i] holds the number of students that have an average of i.</w:t>
@@ -822,7 +843,7 @@
     </w:p>
     <w:p>
       <w:pPr>
-        <w:pStyle w:val="ListParagraph"/>
+        <w:pStyle w:val="a3"/>
         <w:numPr>
           <w:ilvl w:val="0"/>
           <w:numId w:val="4"/>
@@ -834,11 +855,6 @@
     </w:p>
     <w:p>
       <w:pPr>
-        <w:pStyle w:val="ListParagraph"/>
-      </w:pPr>
-    </w:p>
-    <w:p>
-      <w:pPr>
         <w:jc w:val="center"/>
       </w:pPr>
       <w:r>
@@ -854,13 +870,7 @@
       </w:r>
       <w:r>
         <w:br/>
-        <w:t xml:space="preserve">Access to faculty data is done via the root of </w:t>
-      </w:r>
-      <w:r>
-        <w:t>said</w:t>
-      </w:r>
-      <w:r>
-        <w:t xml:space="preserve"> tree.</w:t>
+        <w:t>Access to faculty data is done via the root of said tree.</w:t>
       </w:r>
       <w:r>
         <w:br/>
@@ -925,51 +935,59 @@
       <w:pPr>
         <w:jc w:val="center"/>
       </w:pPr>
-    </w:p>
-    <w:p>
-      <w:pPr>
-        <w:jc w:val="center"/>
-      </w:pPr>
-    </w:p>
-    <w:p>
-      <w:pPr>
-        <w:jc w:val="center"/>
-      </w:pPr>
-    </w:p>
-    <w:p>
-      <w:pPr>
-        <w:jc w:val="center"/>
-      </w:pPr>
-    </w:p>
-    <w:p>
-      <w:pPr>
-        <w:jc w:val="center"/>
-      </w:pPr>
-    </w:p>
-    <w:p>
-      <w:pPr>
-        <w:jc w:val="center"/>
-      </w:pPr>
-    </w:p>
-    <w:p>
-      <w:pPr>
-        <w:jc w:val="center"/>
-      </w:pPr>
-    </w:p>
-    <w:p>
-      <w:pPr>
-        <w:jc w:val="center"/>
-      </w:pPr>
-    </w:p>
-    <w:p>
-      <w:pPr>
-        <w:jc w:val="center"/>
-      </w:pPr>
-    </w:p>
-    <w:p>
-      <w:pPr>
-        <w:jc w:val="center"/>
-      </w:pPr>
+      <w:r>
+        <w:rPr>
+          <w:noProof/>
+        </w:rPr>
+        <w:drawing>
+          <wp:inline distT="0" distB="0" distL="0" distR="0">
+            <wp:extent cx="4559300" cy="3432881"/>
+            <wp:effectExtent l="0" t="0" r="0" b="0"/>
+            <wp:docPr id="1" name="תמונה 1"/>
+            <wp:cNvGraphicFramePr>
+              <a:graphicFrameLocks xmlns:a="http://schemas.openxmlformats.org/drawingml/2006/main" noChangeAspect="1"/>
+            </wp:cNvGraphicFramePr>
+            <a:graphic xmlns:a="http://schemas.openxmlformats.org/drawingml/2006/main">
+              <a:graphicData uri="http://schemas.openxmlformats.org/drawingml/2006/picture">
+                <pic:pic xmlns:pic="http://schemas.openxmlformats.org/drawingml/2006/picture">
+                  <pic:nvPicPr>
+                    <pic:cNvPr id="0" name="Picture 1"/>
+                    <pic:cNvPicPr>
+                      <a:picLocks noChangeAspect="1" noChangeArrowheads="1"/>
+                    </pic:cNvPicPr>
+                  </pic:nvPicPr>
+                  <pic:blipFill>
+                    <a:blip r:embed="rId7">
+                      <a:extLst>
+                        <a:ext uri="{28A0092B-C50C-407E-A947-70E740481C1C}">
+                          <a14:useLocalDpi xmlns:a14="http://schemas.microsoft.com/office/drawing/2010/main" val="0"/>
+                        </a:ext>
+                      </a:extLst>
+                    </a:blip>
+                    <a:srcRect/>
+                    <a:stretch>
+                      <a:fillRect/>
+                    </a:stretch>
+                  </pic:blipFill>
+                  <pic:spPr bwMode="auto">
+                    <a:xfrm>
+                      <a:off x="0" y="0"/>
+                      <a:ext cx="4576210" cy="3445613"/>
+                    </a:xfrm>
+                    <a:prstGeom prst="rect">
+                      <a:avLst/>
+                    </a:prstGeom>
+                    <a:noFill/>
+                    <a:ln>
+                      <a:noFill/>
+                    </a:ln>
+                  </pic:spPr>
+                </pic:pic>
+              </a:graphicData>
+            </a:graphic>
+          </wp:inline>
+        </w:drawing>
+      </w:r>
     </w:p>
     <w:p>
       <w:pPr>
@@ -1486,6 +1504,26 @@
           <w:b/>
           <w:bCs/>
           <w:u w:val="single"/>
+          <w:rtl/>
+        </w:rPr>
+      </w:pPr>
+    </w:p>
+    <w:p>
+      <w:pPr>
+        <w:rPr>
+          <w:b/>
+          <w:bCs/>
+          <w:u w:val="single"/>
+          <w:rtl/>
+        </w:rPr>
+      </w:pPr>
+    </w:p>
+    <w:p>
+      <w:pPr>
+        <w:rPr>
+          <w:b/>
+          <w:bCs/>
+          <w:u w:val="single"/>
         </w:rPr>
       </w:pPr>
     </w:p>
@@ -1828,6 +1866,7 @@
           <w:b/>
           <w:bCs/>
           <w:u w:val="single"/>
+          <w:rtl/>
         </w:rPr>
       </w:pPr>
     </w:p>
@@ -1838,20 +1877,88 @@
           <w:b/>
           <w:bCs/>
           <w:u w:val="single"/>
-        </w:rPr>
-      </w:pPr>
-      <w:r>
-        <w:rPr>
-          <w:b/>
-          <w:bCs/>
-          <w:u w:val="single"/>
-        </w:rPr>
+          <w:rtl/>
+        </w:rPr>
+      </w:pPr>
+    </w:p>
+    <w:p>
+      <w:pPr>
+        <w:jc w:val="both"/>
+        <w:rPr>
+          <w:b/>
+          <w:bCs/>
+          <w:u w:val="single"/>
+          <w:rtl/>
+        </w:rPr>
+      </w:pPr>
+    </w:p>
+    <w:p>
+      <w:pPr>
+        <w:jc w:val="both"/>
+        <w:rPr>
+          <w:b/>
+          <w:bCs/>
+          <w:u w:val="single"/>
+          <w:rtl/>
+        </w:rPr>
+      </w:pPr>
+    </w:p>
+    <w:p>
+      <w:pPr>
+        <w:jc w:val="both"/>
+        <w:rPr>
+          <w:b/>
+          <w:bCs/>
+          <w:u w:val="single"/>
+          <w:rtl/>
+        </w:rPr>
+      </w:pPr>
+    </w:p>
+    <w:p>
+      <w:pPr>
+        <w:jc w:val="both"/>
+        <w:rPr>
+          <w:b/>
+          <w:bCs/>
+          <w:u w:val="single"/>
+          <w:rtl/>
+        </w:rPr>
+      </w:pPr>
+    </w:p>
+    <w:p>
+      <w:pPr>
+        <w:jc w:val="both"/>
+        <w:rPr>
+          <w:b/>
+          <w:bCs/>
+          <w:u w:val="single"/>
+        </w:rPr>
+      </w:pPr>
+      <w:bookmarkStart w:id="0" w:name="_GoBack"/>
+      <w:bookmarkEnd w:id="0"/>
+    </w:p>
+    <w:p>
+      <w:pPr>
+        <w:jc w:val="both"/>
+        <w:rPr>
+          <w:b/>
+          <w:bCs/>
+          <w:u w:val="single"/>
+        </w:rPr>
+      </w:pPr>
+      <w:r>
+        <w:rPr>
+          <w:b/>
+          <w:bCs/>
+          <w:u w:val="single"/>
+        </w:rPr>
+        <w:lastRenderedPageBreak/>
         <w:t>void Quit(void** DS)</w:t>
       </w:r>
     </w:p>
     <w:p>
       <w:pPr>
-        <w:pStyle w:val="ListParagraph"/>
+        <w:pStyle w:val="a3"/>
         <w:numPr>
           <w:ilvl w:val="0"/>
           <w:numId w:val="4"/>
@@ -1863,7 +1970,7 @@
     </w:p>
     <w:p>
       <w:pPr>
-        <w:pStyle w:val="ListParagraph"/>
+        <w:pStyle w:val="a3"/>
       </w:pPr>
       <w:r>
         <w:t>Array of size m (numberOfStudents = O(m)). Each non-empty cell has an AVL of students. Every student appears in only one tree. An empty cell contains NULL pointer.</w:t>
@@ -1875,16 +1982,15 @@
     </w:p>
     <w:p>
       <w:pPr>
-        <w:pStyle w:val="ListParagraph"/>
-      </w:pPr>
-      <w:r>
-        <w:lastRenderedPageBreak/>
+        <w:pStyle w:val="a3"/>
+      </w:pPr>
+      <w:r>
         <w:t>Sum of time for deallocating all the trees is O(numberOfStudents).</w:t>
       </w:r>
     </w:p>
     <w:p>
       <w:pPr>
-        <w:pStyle w:val="ListParagraph"/>
+        <w:pStyle w:val="a3"/>
       </w:pPr>
       <w:r>
         <w:t>So deallocating the hashTable this is done at time complexity of O(numberOfStudents + m).</w:t>
@@ -1899,7 +2005,7 @@
     </w:p>
     <w:p>
       <w:pPr>
-        <w:pStyle w:val="ListParagraph"/>
+        <w:pStyle w:val="a3"/>
         <w:numPr>
           <w:ilvl w:val="0"/>
           <w:numId w:val="4"/>
@@ -1917,7 +2023,7 @@
     </w:p>
     <w:p>
       <w:pPr>
-        <w:pStyle w:val="ListParagraph"/>
+        <w:pStyle w:val="a3"/>
       </w:pPr>
       <w:r>
         <w:rPr>
@@ -1935,12 +2041,12 @@
     </w:p>
     <w:p>
       <w:pPr>
-        <w:pStyle w:val="ListParagraph"/>
-      </w:pPr>
-    </w:p>
-    <w:p>
-      <w:pPr>
-        <w:pStyle w:val="ListParagraph"/>
+        <w:pStyle w:val="a3"/>
+      </w:pPr>
+    </w:p>
+    <w:p>
+      <w:pPr>
+        <w:pStyle w:val="a3"/>
         <w:numPr>
           <w:ilvl w:val="0"/>
           <w:numId w:val="4"/>
@@ -1952,7 +2058,7 @@
     </w:p>
     <w:p>
       <w:pPr>
-        <w:pStyle w:val="ListParagraph"/>
+        <w:pStyle w:val="a3"/>
       </w:pPr>
       <w:r>
         <w:t>This is an array of 101 integers. The memory is deallocated at a single command, in a constant time.</w:t>
@@ -1960,12 +2066,12 @@
     </w:p>
     <w:p>
       <w:pPr>
-        <w:pStyle w:val="ListParagraph"/>
-      </w:pPr>
-    </w:p>
-    <w:p>
-      <w:pPr>
-        <w:pStyle w:val="ListParagraph"/>
+        <w:pStyle w:val="a3"/>
+      </w:pPr>
+    </w:p>
+    <w:p>
+      <w:pPr>
+        <w:pStyle w:val="a3"/>
         <w:numPr>
           <w:ilvl w:val="0"/>
           <w:numId w:val="4"/>
@@ -1977,7 +2083,7 @@
     </w:p>
     <w:p>
       <w:pPr>
-        <w:pStyle w:val="ListParagraph"/>
+        <w:pStyle w:val="a3"/>
       </w:pPr>
       <w:r>
         <w:t>Deallocating a tree of size k means deallocating k nodes, and the info</w:t>
@@ -2040,17 +2146,12 @@
         <w:t xml:space="preserve"> in C++ for writing</w:t>
       </w:r>
       <w:r>
-        <w:t xml:space="preserve"> this program. Each function (of the interface with the user) takes a constant amount of memory on the stack for local variabl</w:t>
-      </w:r>
-      <w:bookmarkStart w:id="0" w:name="_GoBack"/>
-      <w:bookmarkEnd w:id="0"/>
-      <w:r>
-        <w:t>es and calls a constant amount of methods of the data structures in the system:</w:t>
-      </w:r>
-    </w:p>
-    <w:p>
-      <w:pPr>
-        <w:pStyle w:val="ListParagraph"/>
+        <w:t xml:space="preserve"> this program. Each function (of the interface with the user) takes a constant amount of memory on the stack for local variables and calls a constant amount of methods of the data structures in the system:</w:t>
+      </w:r>
+    </w:p>
+    <w:p>
+      <w:pPr>
+        <w:pStyle w:val="a3"/>
         <w:numPr>
           <w:ilvl w:val="0"/>
           <w:numId w:val="4"/>
@@ -2068,7 +2169,7 @@
     </w:p>
     <w:p>
       <w:pPr>
-        <w:pStyle w:val="ListParagraph"/>
+        <w:pStyle w:val="a3"/>
         <w:numPr>
           <w:ilvl w:val="0"/>
           <w:numId w:val="4"/>
@@ -2086,7 +2187,7 @@
     </w:p>
     <w:p>
       <w:pPr>
-        <w:pStyle w:val="ListParagraph"/>
+        <w:pStyle w:val="a3"/>
         <w:numPr>
           <w:ilvl w:val="0"/>
           <w:numId w:val="4"/>
@@ -2098,7 +2199,7 @@
     </w:p>
     <w:p>
       <w:pPr>
-        <w:pStyle w:val="ListParagraph"/>
+        <w:pStyle w:val="a3"/>
       </w:pPr>
       <w:r>
         <w:t>Th</w:t>
@@ -2112,7 +2213,7 @@
     </w:p>
     <w:p>
       <w:pPr>
-        <w:pStyle w:val="ListParagraph"/>
+        <w:pStyle w:val="a3"/>
         <w:numPr>
           <w:ilvl w:val="0"/>
           <w:numId w:val="4"/>
@@ -2142,7 +2243,7 @@
     </w:p>
     <w:sectPr>
       <w:pgSz w:w="12240" w:h="15840"/>
-      <w:pgMar w:top="1440" w:right="1440" w:bottom="1440" w:left="1440" w:header="720" w:footer="720" w:gutter="0"/>
+      <w:pgMar w:top="1440" w:right="1440" w:bottom="720" w:left="1440" w:header="720" w:footer="720" w:gutter="0"/>
       <w:cols w:space="720"/>
       <w:docGrid w:linePitch="360"/>
     </w:sectPr>
@@ -3035,17 +3136,17 @@
     <w:lsdException w:name="List Table 6 Colorful Accent 6" w:uiPriority="51"/>
     <w:lsdException w:name="List Table 7 Colorful Accent 6" w:uiPriority="52"/>
   </w:latentStyles>
-  <w:style w:type="paragraph" w:default="1" w:styleId="Normal">
+  <w:style w:type="paragraph" w:default="1" w:styleId="a">
     <w:name w:val="Normal"/>
     <w:qFormat/>
   </w:style>
-  <w:style w:type="character" w:default="1" w:styleId="DefaultParagraphFont">
+  <w:style w:type="character" w:default="1" w:styleId="a0">
     <w:name w:val="Default Paragraph Font"/>
     <w:uiPriority w:val="1"/>
     <w:semiHidden/>
     <w:unhideWhenUsed/>
   </w:style>
-  <w:style w:type="table" w:default="1" w:styleId="TableNormal">
+  <w:style w:type="table" w:default="1" w:styleId="a1">
     <w:name w:val="Normal Table"/>
     <w:uiPriority w:val="99"/>
     <w:semiHidden/>
@@ -3060,15 +3161,15 @@
       </w:tblCellMar>
     </w:tblPr>
   </w:style>
-  <w:style w:type="numbering" w:default="1" w:styleId="NoList">
+  <w:style w:type="numbering" w:default="1" w:styleId="a2">
     <w:name w:val="No List"/>
     <w:uiPriority w:val="99"/>
     <w:semiHidden/>
     <w:unhideWhenUsed/>
   </w:style>
-  <w:style w:type="paragraph" w:styleId="ListParagraph">
+  <w:style w:type="paragraph" w:styleId="a3">
     <w:name w:val="List Paragraph"/>
-    <w:basedOn w:val="Normal"/>
+    <w:basedOn w:val="a"/>
     <w:uiPriority w:val="34"/>
     <w:qFormat/>
     <w:rsid w:val="0085149C"/>
@@ -3077,10 +3178,10 @@
       <w:contextualSpacing/>
     </w:pPr>
   </w:style>
-  <w:style w:type="paragraph" w:styleId="Header">
+  <w:style w:type="paragraph" w:styleId="a4">
     <w:name w:val="header"/>
-    <w:basedOn w:val="Normal"/>
-    <w:link w:val="HeaderChar"/>
+    <w:basedOn w:val="a"/>
+    <w:link w:val="a5"/>
     <w:uiPriority w:val="99"/>
     <w:unhideWhenUsed/>
     <w:rsid w:val="00B17A38"/>
@@ -3092,17 +3193,17 @@
       <w:spacing w:after="0" w:line="240" w:lineRule="auto"/>
     </w:pPr>
   </w:style>
-  <w:style w:type="character" w:customStyle="1" w:styleId="HeaderChar">
-    <w:name w:val="Header Char"/>
-    <w:basedOn w:val="DefaultParagraphFont"/>
-    <w:link w:val="Header"/>
+  <w:style w:type="character" w:customStyle="1" w:styleId="a5">
+    <w:name w:val="כותרת עליונה תו"/>
+    <w:basedOn w:val="a0"/>
+    <w:link w:val="a4"/>
     <w:uiPriority w:val="99"/>
     <w:rsid w:val="00B17A38"/>
   </w:style>
-  <w:style w:type="paragraph" w:styleId="Footer">
+  <w:style w:type="paragraph" w:styleId="a6">
     <w:name w:val="footer"/>
-    <w:basedOn w:val="Normal"/>
-    <w:link w:val="FooterChar"/>
+    <w:basedOn w:val="a"/>
+    <w:link w:val="a7"/>
     <w:uiPriority w:val="99"/>
     <w:unhideWhenUsed/>
     <w:rsid w:val="00B17A38"/>
@@ -3114,10 +3215,10 @@
       <w:spacing w:after="0" w:line="240" w:lineRule="auto"/>
     </w:pPr>
   </w:style>
-  <w:style w:type="character" w:customStyle="1" w:styleId="FooterChar">
-    <w:name w:val="Footer Char"/>
-    <w:basedOn w:val="DefaultParagraphFont"/>
-    <w:link w:val="Footer"/>
+  <w:style w:type="character" w:customStyle="1" w:styleId="a7">
+    <w:name w:val="כותרת תחתונה תו"/>
+    <w:basedOn w:val="a0"/>
+    <w:link w:val="a6"/>
     <w:uiPriority w:val="99"/>
     <w:rsid w:val="00B17A38"/>
   </w:style>

</xml_diff>